<commit_message>
Poprawiony został dokument Word. Dodanie opisu urządzenia, poprawa opisów tabel/wykresów
</commit_message>
<xml_diff>
--- a/Projekt zegar widmowy.docx
+++ b/Projekt zegar widmowy.docx
@@ -1455,14 +1455,291 @@
       </w:r>
       <w:bookmarkEnd w:id="2"/>
     </w:p>
+    <w:p/>
     <w:p>
       <w:pPr>
+        <w:spacing w:after="0"/>
+        <w:jc w:val="both"/>
+        <w:rPr>
+          <w:sz w:val="28"/>
+          <w:szCs w:val="28"/>
+        </w:rPr>
+      </w:pPr>
+      <w:r>
+        <w:rPr>
+          <w:sz w:val="28"/>
+          <w:szCs w:val="28"/>
+        </w:rPr>
+        <w:t>Zegar widmowy jest urządzeniem, który pozwala na wyświetlenie napisów, prostych obrazków w przestrzeni sprawiając wrażenie zawieszonych w powietrzu cyferek. Ten efekt otrzymujemy w wyniku opóźnienia ludzkiego oka w reakcji na zanik światła.</w:t>
+      </w:r>
+      <w:r>
+        <w:rPr>
+          <w:sz w:val="28"/>
+          <w:szCs w:val="28"/>
+        </w:rPr>
+        <w:t xml:space="preserve"> </w:t>
+      </w:r>
+      <w:r>
+        <w:rPr>
+          <w:sz w:val="28"/>
+          <w:szCs w:val="28"/>
+        </w:rPr>
+        <w:t xml:space="preserve">Urządzenie to daje nam dużo możliwości, </w:t>
+      </w:r>
+      <w:r>
+        <w:rPr>
+          <w:sz w:val="28"/>
+          <w:szCs w:val="28"/>
+        </w:rPr>
+        <w:t>ponieważ dzięki odpowiedniemu o</w:t>
+      </w:r>
+      <w:r>
+        <w:rPr>
+          <w:sz w:val="28"/>
+          <w:szCs w:val="28"/>
+        </w:rPr>
+        <w:t>programowaniu, możemy regulować prędkość przesuwania napisów, czas ich wyświetlania oraz ich wielkość. Dane urządzenie nie musi jedynie pełnić roli zegara ale dodatkowo mogą się na nim pojawiać reklamy.</w:t>
+      </w:r>
+    </w:p>
+    <w:p>
+      <w:pPr>
+        <w:spacing w:after="0"/>
+        <w:jc w:val="both"/>
+        <w:rPr>
+          <w:sz w:val="28"/>
+          <w:szCs w:val="28"/>
+        </w:rPr>
+      </w:pPr>
+    </w:p>
+    <w:p>
+      <w:pPr>
+        <w:spacing w:after="0"/>
+        <w:jc w:val="both"/>
+        <w:rPr>
+          <w:sz w:val="28"/>
+          <w:szCs w:val="28"/>
+        </w:rPr>
+      </w:pPr>
+      <w:r>
+        <w:rPr>
+          <w:sz w:val="28"/>
+          <w:szCs w:val="28"/>
+        </w:rPr>
+        <w:t>Układ składa się z:</w:t>
+      </w:r>
+    </w:p>
+    <w:p>
+      <w:pPr>
+        <w:spacing w:after="0"/>
+        <w:jc w:val="both"/>
+        <w:rPr>
+          <w:sz w:val="28"/>
+          <w:szCs w:val="28"/>
+        </w:rPr>
+      </w:pPr>
+      <w:r>
+        <w:rPr>
+          <w:sz w:val="28"/>
+          <w:szCs w:val="28"/>
+        </w:rPr>
+        <w:t>•</w:t>
+      </w:r>
+      <w:r>
+        <w:rPr>
+          <w:sz w:val="28"/>
+          <w:szCs w:val="28"/>
+        </w:rPr>
+        <w:tab/>
+        <w:t>Programowanego śmigła,</w:t>
+      </w:r>
+    </w:p>
+    <w:p>
+      <w:pPr>
+        <w:spacing w:after="0"/>
+        <w:jc w:val="both"/>
+        <w:rPr>
+          <w:sz w:val="28"/>
+          <w:szCs w:val="28"/>
+        </w:rPr>
+      </w:pPr>
+      <w:r>
+        <w:rPr>
+          <w:sz w:val="28"/>
+          <w:szCs w:val="28"/>
+        </w:rPr>
+        <w:t>•</w:t>
+      </w:r>
+      <w:r>
+        <w:rPr>
+          <w:sz w:val="28"/>
+          <w:szCs w:val="28"/>
+        </w:rPr>
+        <w:tab/>
+        <w:t>Części napędowej.</w:t>
+      </w:r>
+    </w:p>
+    <w:p>
+      <w:pPr>
+        <w:spacing w:after="0"/>
+        <w:jc w:val="both"/>
+        <w:rPr>
+          <w:sz w:val="28"/>
+          <w:szCs w:val="28"/>
+        </w:rPr>
+      </w:pPr>
+    </w:p>
+    <w:p>
+      <w:pPr>
+        <w:spacing w:after="0"/>
+        <w:jc w:val="both"/>
+        <w:rPr>
+          <w:sz w:val="28"/>
+          <w:szCs w:val="28"/>
+        </w:rPr>
+      </w:pPr>
+      <w:r>
+        <w:rPr>
+          <w:sz w:val="28"/>
+          <w:szCs w:val="28"/>
+        </w:rPr>
+        <w:t>Śmigło</w:t>
+      </w:r>
+    </w:p>
+    <w:p>
+      <w:pPr>
+        <w:spacing w:after="0"/>
+        <w:jc w:val="both"/>
+        <w:rPr>
+          <w:sz w:val="28"/>
+          <w:szCs w:val="28"/>
+        </w:rPr>
+      </w:pPr>
+      <w:r>
+        <w:rPr>
+          <w:sz w:val="28"/>
+          <w:szCs w:val="28"/>
+        </w:rPr>
+        <w:t xml:space="preserve">Sercem układu jest mikrokontroler ATMEGA32 zarządzający treścią wyświetlacza. Steruje on 32 niebieskimi diodami smd poprzez 4 szeregowe LED drivery MBI5170. Czas pobierany jest z układu RTC DS1307, z </w:t>
+      </w:r>
+      <w:proofErr w:type="spellStart"/>
+      <w:r>
+        <w:rPr>
+          <w:sz w:val="28"/>
+          <w:szCs w:val="28"/>
+        </w:rPr>
+        <w:t>uC</w:t>
+      </w:r>
+      <w:proofErr w:type="spellEnd"/>
+      <w:r>
+        <w:rPr>
+          <w:sz w:val="28"/>
+          <w:szCs w:val="28"/>
+        </w:rPr>
+        <w:t xml:space="preserve"> łączy go magistrala I2C. Synchronizacja obrazu jest realizowana poprzez czujnik optoelektroniczny. 32 KB pamięci flash w </w:t>
+      </w:r>
+      <w:r>
+        <w:rPr>
+          <w:sz w:val="28"/>
+          <w:szCs w:val="28"/>
+        </w:rPr>
+        <w:t>AT</w:t>
+      </w:r>
+      <w:r>
+        <w:rPr>
+          <w:sz w:val="28"/>
+          <w:szCs w:val="28"/>
+        </w:rPr>
+        <w:t>medze umożliwiają obsługę wielu trybów wyświetlania.</w:t>
+      </w:r>
+    </w:p>
+    <w:p>
+      <w:pPr>
+        <w:spacing w:after="0"/>
+        <w:jc w:val="both"/>
+        <w:rPr>
+          <w:sz w:val="28"/>
+          <w:szCs w:val="28"/>
+        </w:rPr>
+      </w:pPr>
+    </w:p>
+    <w:p>
+      <w:pPr>
+        <w:spacing w:after="0"/>
+        <w:jc w:val="both"/>
+        <w:rPr>
+          <w:sz w:val="28"/>
+          <w:szCs w:val="28"/>
+        </w:rPr>
+      </w:pPr>
+      <w:r>
+        <w:rPr>
+          <w:sz w:val="28"/>
+          <w:szCs w:val="28"/>
+        </w:rPr>
+        <w:t>Silnik</w:t>
+      </w:r>
+    </w:p>
+    <w:p>
+      <w:pPr>
+        <w:spacing w:after="0"/>
+        <w:jc w:val="both"/>
+        <w:rPr>
+          <w:sz w:val="28"/>
+          <w:szCs w:val="28"/>
+        </w:rPr>
+      </w:pPr>
+      <w:r>
+        <w:rPr>
+          <w:sz w:val="28"/>
+          <w:szCs w:val="28"/>
+        </w:rPr>
+        <w:t>Silnik prawdopodobnie HDD, który jest sterowany za pomocą odpowiednio dobranego sterownika. Silnik ten musi być wystarczająco szybki, żeby oszukać ludzkie oko, dzięki czemu cyfry wydają się być zawieszone w przestrzeni.</w:t>
+      </w:r>
+    </w:p>
+    <w:p>
+      <w:pPr>
+        <w:spacing w:after="0"/>
+        <w:jc w:val="both"/>
+        <w:rPr>
+          <w:sz w:val="28"/>
+          <w:szCs w:val="28"/>
+        </w:rPr>
+      </w:pPr>
+    </w:p>
+    <w:p>
+      <w:pPr>
+        <w:spacing w:after="0"/>
+        <w:jc w:val="both"/>
+        <w:rPr>
+          <w:sz w:val="28"/>
+          <w:szCs w:val="28"/>
+        </w:rPr>
+      </w:pPr>
+      <w:r>
+        <w:rPr>
+          <w:sz w:val="28"/>
+          <w:szCs w:val="28"/>
+        </w:rPr>
+        <w:t>Obudowa</w:t>
+      </w:r>
+    </w:p>
+    <w:p>
+      <w:pPr>
+        <w:spacing w:after="0"/>
+        <w:jc w:val="both"/>
         <w:rPr>
           <w:rFonts w:asciiTheme="majorHAnsi" w:eastAsiaTheme="majorEastAsia" w:hAnsiTheme="majorHAnsi" w:cstheme="majorBidi"/>
           <w:color w:val="365F91" w:themeColor="accent1" w:themeShade="BF"/>
           <w:szCs w:val="28"/>
         </w:rPr>
       </w:pPr>
+      <w:r>
+        <w:rPr>
+          <w:sz w:val="28"/>
+          <w:szCs w:val="28"/>
+        </w:rPr>
+        <w:t>Obudowa wykonana jest w 15 milimetrowej pleksi. Tylna pokrywa mocowana jest na 4 śrubach, reszta konstrukcji klejona klejem ACRIFIX 192.</w:t>
+      </w:r>
       <w:r>
         <w:br w:type="page"/>
       </w:r>
@@ -1566,7 +1843,21 @@
           <w:sz w:val="28"/>
           <w:szCs w:val="28"/>
         </w:rPr>
-        <w:t xml:space="preserve">. Kolejnym powodem jest brak gotowego schematu elektronicznego, co uniemożliwia określenie </w:t>
+        <w:t xml:space="preserve">. Kolejnym powodem jest brak gotowego schematu elektronicznego, co uniemożliwia </w:t>
+      </w:r>
+      <w:r>
+        <w:rPr>
+          <w:sz w:val="28"/>
+          <w:szCs w:val="28"/>
+        </w:rPr>
+        <w:t xml:space="preserve">dokładne </w:t>
+      </w:r>
+      <w:r>
+        <w:rPr>
+          <w:sz w:val="28"/>
+          <w:szCs w:val="28"/>
+        </w:rPr>
+        <w:t xml:space="preserve">określenie </w:t>
       </w:r>
       <w:r>
         <w:rPr>
@@ -1599,11 +1890,55 @@
     </w:p>
     <w:p>
       <w:pPr>
-        <w:rPr>
-          <w:color w:val="FF0000"/>
-          <w:sz w:val="32"/>
-        </w:rPr>
-      </w:pPr>
+        <w:pStyle w:val="Legenda"/>
+        <w:keepNext/>
+        <w:rPr>
+          <w:color w:val="auto"/>
+        </w:rPr>
+      </w:pPr>
+      <w:r>
+        <w:rPr>
+          <w:color w:val="auto"/>
+        </w:rPr>
+        <w:t xml:space="preserve">Tabela </w:t>
+      </w:r>
+      <w:r>
+        <w:rPr>
+          <w:color w:val="auto"/>
+        </w:rPr>
+        <w:fldChar w:fldCharType="begin"/>
+      </w:r>
+      <w:r>
+        <w:rPr>
+          <w:color w:val="auto"/>
+        </w:rPr>
+        <w:instrText xml:space="preserve"> SEQ Tabela \* ARABIC </w:instrText>
+      </w:r>
+      <w:r>
+        <w:rPr>
+          <w:color w:val="auto"/>
+        </w:rPr>
+        <w:fldChar w:fldCharType="separate"/>
+      </w:r>
+      <w:r>
+        <w:rPr>
+          <w:noProof/>
+          <w:color w:val="auto"/>
+        </w:rPr>
+        <w:t>1</w:t>
+      </w:r>
+      <w:r>
+        <w:rPr>
+          <w:color w:val="auto"/>
+        </w:rPr>
+        <w:fldChar w:fldCharType="end"/>
+      </w:r>
+      <w:r>
+        <w:rPr>
+          <w:color w:val="auto"/>
+        </w:rPr>
+        <w:t>. Kosztorys</w:t>
+      </w:r>
     </w:p>
     <w:tbl>
       <w:tblPr>
@@ -3126,6 +3461,14 @@
                 <w:lang w:eastAsia="pl-PL"/>
               </w:rPr>
             </w:pPr>
+            <w:r>
+              <w:rPr>
+                <w:rFonts w:ascii="Arial" w:eastAsia="Times New Roman" w:hAnsi="Arial" w:cs="Arial"/>
+                <w:color w:val="000000"/>
+                <w:lang w:eastAsia="pl-PL"/>
+              </w:rPr>
+              <w:t>25,00 zł</w:t>
+            </w:r>
           </w:p>
         </w:tc>
         <w:tc>
@@ -3178,6 +3521,14 @@
                 <w:lang w:eastAsia="pl-PL"/>
               </w:rPr>
             </w:pPr>
+            <w:r>
+              <w:rPr>
+                <w:rFonts w:ascii="Arial" w:eastAsia="Times New Roman" w:hAnsi="Arial" w:cs="Arial"/>
+                <w:color w:val="000000"/>
+                <w:lang w:eastAsia="pl-PL"/>
+              </w:rPr>
+              <w:t>50,00 zł</w:t>
+            </w:r>
           </w:p>
         </w:tc>
       </w:tr>
@@ -3310,6 +3661,22 @@
                 <w:lang w:eastAsia="pl-PL"/>
               </w:rPr>
             </w:pPr>
+            <w:r>
+              <w:rPr>
+                <w:rFonts w:ascii="Arial" w:eastAsia="Times New Roman" w:hAnsi="Arial" w:cs="Arial"/>
+                <w:color w:val="000000"/>
+                <w:lang w:eastAsia="pl-PL"/>
+              </w:rPr>
+              <w:t>25</w:t>
+            </w:r>
+            <w:r>
+              <w:rPr>
+                <w:rFonts w:ascii="Arial" w:eastAsia="Times New Roman" w:hAnsi="Arial" w:cs="Arial"/>
+                <w:color w:val="000000"/>
+                <w:lang w:eastAsia="pl-PL"/>
+              </w:rPr>
+              <w:t>,00 zł</w:t>
+            </w:r>
           </w:p>
         </w:tc>
         <w:tc>
@@ -3362,6 +3729,22 @@
                 <w:lang w:eastAsia="pl-PL"/>
               </w:rPr>
             </w:pPr>
+            <w:r>
+              <w:rPr>
+                <w:rFonts w:ascii="Arial" w:eastAsia="Times New Roman" w:hAnsi="Arial" w:cs="Arial"/>
+                <w:color w:val="000000"/>
+                <w:lang w:eastAsia="pl-PL"/>
+              </w:rPr>
+              <w:t>5</w:t>
+            </w:r>
+            <w:r>
+              <w:rPr>
+                <w:rFonts w:ascii="Arial" w:eastAsia="Times New Roman" w:hAnsi="Arial" w:cs="Arial"/>
+                <w:color w:val="000000"/>
+                <w:lang w:eastAsia="pl-PL"/>
+              </w:rPr>
+              <w:t>0,00 zł</w:t>
+            </w:r>
           </w:p>
         </w:tc>
       </w:tr>
@@ -4056,7 +4439,7 @@
                 <w:color w:val="000000"/>
                 <w:lang w:eastAsia="pl-PL"/>
               </w:rPr>
-              <w:t>śrubki?</w:t>
+              <w:t>śrubki</w:t>
             </w:r>
           </w:p>
         </w:tc>
@@ -4084,6 +4467,14 @@
                 <w:lang w:eastAsia="pl-PL"/>
               </w:rPr>
             </w:pPr>
+            <w:r>
+              <w:rPr>
+                <w:rFonts w:ascii="Arial" w:eastAsia="Times New Roman" w:hAnsi="Arial" w:cs="Arial"/>
+                <w:color w:val="000000"/>
+                <w:lang w:eastAsia="pl-PL"/>
+              </w:rPr>
+              <w:t>20</w:t>
+            </w:r>
           </w:p>
         </w:tc>
         <w:tc>
@@ -4110,6 +4501,14 @@
                 <w:lang w:eastAsia="pl-PL"/>
               </w:rPr>
             </w:pPr>
+            <w:r>
+              <w:rPr>
+                <w:rFonts w:ascii="Arial" w:eastAsia="Times New Roman" w:hAnsi="Arial" w:cs="Arial"/>
+                <w:color w:val="000000"/>
+                <w:lang w:eastAsia="pl-PL"/>
+              </w:rPr>
+              <w:t>0,20 zł</w:t>
+            </w:r>
           </w:p>
         </w:tc>
         <w:tc>
@@ -4162,6 +4561,14 @@
                 <w:lang w:eastAsia="pl-PL"/>
               </w:rPr>
             </w:pPr>
+            <w:r>
+              <w:rPr>
+                <w:rFonts w:ascii="Arial" w:eastAsia="Times New Roman" w:hAnsi="Arial" w:cs="Arial"/>
+                <w:color w:val="000000"/>
+                <w:lang w:eastAsia="pl-PL"/>
+              </w:rPr>
+              <w:t>4,00 zł</w:t>
+            </w:r>
           </w:p>
         </w:tc>
       </w:tr>
@@ -4232,7 +4639,7 @@
                 <w:color w:val="000000"/>
                 <w:lang w:eastAsia="pl-PL"/>
               </w:rPr>
-              <w:t>wytrawiacz 100g?</w:t>
+              <w:t>wytrawiacz 100g</w:t>
             </w:r>
           </w:p>
         </w:tc>
@@ -4448,7 +4855,7 @@
                 <w:color w:val="000000"/>
                 <w:lang w:eastAsia="pl-PL"/>
               </w:rPr>
-              <w:t>laminat z miedzią 90x200?</w:t>
+              <w:t>laminat z miedzią 90x200</w:t>
             </w:r>
           </w:p>
         </w:tc>
@@ -4708,6 +5115,14 @@
                 <w:lang w:eastAsia="pl-PL"/>
               </w:rPr>
             </w:pPr>
+            <w:r>
+              <w:rPr>
+                <w:rFonts w:ascii="Arial" w:eastAsia="Times New Roman" w:hAnsi="Arial" w:cs="Arial"/>
+                <w:color w:val="000000"/>
+                <w:lang w:eastAsia="pl-PL"/>
+              </w:rPr>
+              <w:t>20</w:t>
+            </w:r>
           </w:p>
         </w:tc>
         <w:tc>
@@ -4734,6 +5149,14 @@
                 <w:lang w:eastAsia="pl-PL"/>
               </w:rPr>
             </w:pPr>
+            <w:r>
+              <w:rPr>
+                <w:rFonts w:ascii="Arial" w:eastAsia="Times New Roman" w:hAnsi="Arial" w:cs="Arial"/>
+                <w:color w:val="000000"/>
+                <w:lang w:eastAsia="pl-PL"/>
+              </w:rPr>
+              <w:t>1,00 zł</w:t>
+            </w:r>
           </w:p>
         </w:tc>
         <w:tc>
@@ -4786,6 +5209,14 @@
                 <w:lang w:eastAsia="pl-PL"/>
               </w:rPr>
             </w:pPr>
+            <w:r>
+              <w:rPr>
+                <w:rFonts w:ascii="Arial" w:eastAsia="Times New Roman" w:hAnsi="Arial" w:cs="Arial"/>
+                <w:color w:val="000000"/>
+                <w:lang w:eastAsia="pl-PL"/>
+              </w:rPr>
+              <w:t>20,00 zł</w:t>
+            </w:r>
           </w:p>
         </w:tc>
       </w:tr>
@@ -4962,6 +5393,14 @@
                 <w:lang w:eastAsia="pl-PL"/>
               </w:rPr>
             </w:pPr>
+            <w:r>
+              <w:rPr>
+                <w:rFonts w:ascii="Arial" w:eastAsia="Times New Roman" w:hAnsi="Arial" w:cs="Arial"/>
+                <w:color w:val="000000"/>
+                <w:lang w:eastAsia="pl-PL"/>
+              </w:rPr>
+              <w:t>10, 00 zł</w:t>
+            </w:r>
           </w:p>
         </w:tc>
       </w:tr>
@@ -5094,6 +5533,14 @@
                 <w:lang w:eastAsia="pl-PL"/>
               </w:rPr>
             </w:pPr>
+            <w:r>
+              <w:rPr>
+                <w:rFonts w:ascii="Arial" w:eastAsia="Times New Roman" w:hAnsi="Arial" w:cs="Arial"/>
+                <w:color w:val="000000"/>
+                <w:lang w:eastAsia="pl-PL"/>
+              </w:rPr>
+              <w:t>1,30 zł</w:t>
+            </w:r>
           </w:p>
         </w:tc>
         <w:tc>
@@ -5146,6 +5593,14 @@
                 <w:lang w:eastAsia="pl-PL"/>
               </w:rPr>
             </w:pPr>
+            <w:r>
+              <w:rPr>
+                <w:rFonts w:ascii="Arial" w:eastAsia="Times New Roman" w:hAnsi="Arial" w:cs="Arial"/>
+                <w:color w:val="000000"/>
+                <w:lang w:eastAsia="pl-PL"/>
+              </w:rPr>
+              <w:t>2,60 zł</w:t>
+            </w:r>
           </w:p>
         </w:tc>
       </w:tr>
@@ -5322,6 +5777,14 @@
                 <w:lang w:eastAsia="pl-PL"/>
               </w:rPr>
             </w:pPr>
+            <w:r>
+              <w:rPr>
+                <w:rFonts w:ascii="Arial" w:eastAsia="Times New Roman" w:hAnsi="Arial" w:cs="Arial"/>
+                <w:color w:val="000000"/>
+                <w:lang w:eastAsia="pl-PL"/>
+              </w:rPr>
+              <w:t>2,00 zł</w:t>
+            </w:r>
           </w:p>
         </w:tc>
       </w:tr>
@@ -5335,7 +5798,7 @@
             <w:tcBorders>
               <w:top w:val="nil"/>
               <w:left w:val="single" w:sz="8" w:space="0" w:color="auto"/>
-              <w:bottom w:val="nil"/>
+              <w:bottom w:val="single" w:sz="4" w:space="0" w:color="auto"/>
               <w:right w:val="single" w:sz="4" w:space="0" w:color="auto"/>
             </w:tcBorders>
             <w:shd w:val="clear" w:color="auto" w:fill="auto"/>
@@ -5369,7 +5832,7 @@
             <w:tcBorders>
               <w:top w:val="nil"/>
               <w:left w:val="nil"/>
-              <w:bottom w:val="nil"/>
+              <w:bottom w:val="single" w:sz="4" w:space="0" w:color="auto"/>
               <w:right w:val="single" w:sz="4" w:space="0" w:color="auto"/>
             </w:tcBorders>
             <w:shd w:val="clear" w:color="auto" w:fill="auto"/>
@@ -5402,7 +5865,7 @@
             <w:tcBorders>
               <w:top w:val="nil"/>
               <w:left w:val="nil"/>
-              <w:bottom w:val="nil"/>
+              <w:bottom w:val="single" w:sz="4" w:space="0" w:color="auto"/>
               <w:right w:val="single" w:sz="4" w:space="0" w:color="auto"/>
             </w:tcBorders>
             <w:shd w:val="clear" w:color="auto" w:fill="auto"/>
@@ -5436,7 +5899,7 @@
             <w:tcBorders>
               <w:top w:val="nil"/>
               <w:left w:val="nil"/>
-              <w:bottom w:val="nil"/>
+              <w:bottom w:val="single" w:sz="4" w:space="0" w:color="auto"/>
               <w:right w:val="single" w:sz="4" w:space="0" w:color="auto"/>
             </w:tcBorders>
             <w:shd w:val="clear" w:color="auto" w:fill="auto"/>
@@ -5478,7 +5941,7 @@
             <w:tcBorders>
               <w:top w:val="nil"/>
               <w:left w:val="nil"/>
-              <w:bottom w:val="nil"/>
+              <w:bottom w:val="single" w:sz="4" w:space="0" w:color="auto"/>
               <w:right w:val="single" w:sz="4" w:space="0" w:color="auto"/>
             </w:tcBorders>
             <w:shd w:val="clear" w:color="auto" w:fill="auto"/>
@@ -5520,7 +5983,7 @@
             <w:tcBorders>
               <w:top w:val="nil"/>
               <w:left w:val="nil"/>
-              <w:bottom w:val="nil"/>
+              <w:bottom w:val="single" w:sz="4" w:space="0" w:color="auto"/>
               <w:right w:val="single" w:sz="8" w:space="0" w:color="auto"/>
             </w:tcBorders>
             <w:shd w:val="clear" w:color="auto" w:fill="auto"/>
@@ -5555,6 +6018,190 @@
         </w:trPr>
         <w:tc>
           <w:tcPr>
+            <w:tcW w:w="447" w:type="dxa"/>
+            <w:tcBorders>
+              <w:top w:val="single" w:sz="4" w:space="0" w:color="auto"/>
+              <w:left w:val="single" w:sz="8" w:space="0" w:color="auto"/>
+              <w:bottom w:val="nil"/>
+              <w:right w:val="single" w:sz="4" w:space="0" w:color="auto"/>
+            </w:tcBorders>
+            <w:shd w:val="clear" w:color="auto" w:fill="auto"/>
+            <w:noWrap/>
+            <w:vAlign w:val="bottom"/>
+            <w:hideMark/>
+          </w:tcPr>
+          <w:p>
+            <w:pPr>
+              <w:spacing w:after="0" w:line="240" w:lineRule="auto"/>
+              <w:jc w:val="right"/>
+              <w:rPr>
+                <w:rFonts w:ascii="Arial" w:eastAsia="Times New Roman" w:hAnsi="Arial" w:cs="Arial"/>
+                <w:color w:val="000000"/>
+                <w:lang w:eastAsia="pl-PL"/>
+              </w:rPr>
+            </w:pPr>
+            <w:r>
+              <w:rPr>
+                <w:rFonts w:ascii="Arial" w:eastAsia="Times New Roman" w:hAnsi="Arial" w:cs="Arial"/>
+                <w:color w:val="000000"/>
+                <w:lang w:eastAsia="pl-PL"/>
+              </w:rPr>
+              <w:t>19</w:t>
+            </w:r>
+          </w:p>
+        </w:tc>
+        <w:tc>
+          <w:tcPr>
+            <w:tcW w:w="3260" w:type="dxa"/>
+            <w:tcBorders>
+              <w:top w:val="single" w:sz="4" w:space="0" w:color="auto"/>
+              <w:left w:val="nil"/>
+              <w:bottom w:val="nil"/>
+              <w:right w:val="single" w:sz="4" w:space="0" w:color="auto"/>
+            </w:tcBorders>
+            <w:shd w:val="clear" w:color="auto" w:fill="auto"/>
+            <w:noWrap/>
+            <w:vAlign w:val="bottom"/>
+            <w:hideMark/>
+          </w:tcPr>
+          <w:p>
+            <w:pPr>
+              <w:spacing w:after="0" w:line="240" w:lineRule="auto"/>
+              <w:rPr>
+                <w:rFonts w:ascii="Arial" w:eastAsia="Times New Roman" w:hAnsi="Arial" w:cs="Arial"/>
+                <w:color w:val="000000"/>
+                <w:lang w:eastAsia="pl-PL"/>
+              </w:rPr>
+            </w:pPr>
+            <w:r>
+              <w:rPr>
+                <w:rFonts w:ascii="Arial" w:eastAsia="Times New Roman" w:hAnsi="Arial" w:cs="Arial"/>
+                <w:color w:val="000000"/>
+                <w:lang w:eastAsia="pl-PL"/>
+              </w:rPr>
+              <w:t>wysyłka</w:t>
+            </w:r>
+          </w:p>
+        </w:tc>
+        <w:tc>
+          <w:tcPr>
+            <w:tcW w:w="1202" w:type="dxa"/>
+            <w:tcBorders>
+              <w:top w:val="single" w:sz="4" w:space="0" w:color="auto"/>
+              <w:left w:val="nil"/>
+              <w:bottom w:val="nil"/>
+              <w:right w:val="single" w:sz="4" w:space="0" w:color="auto"/>
+            </w:tcBorders>
+            <w:shd w:val="clear" w:color="auto" w:fill="auto"/>
+            <w:noWrap/>
+            <w:vAlign w:val="bottom"/>
+            <w:hideMark/>
+          </w:tcPr>
+          <w:p>
+            <w:pPr>
+              <w:spacing w:after="0" w:line="240" w:lineRule="auto"/>
+              <w:jc w:val="center"/>
+              <w:rPr>
+                <w:rFonts w:ascii="Arial" w:eastAsia="Times New Roman" w:hAnsi="Arial" w:cs="Arial"/>
+                <w:color w:val="000000"/>
+                <w:lang w:eastAsia="pl-PL"/>
+              </w:rPr>
+            </w:pPr>
+          </w:p>
+        </w:tc>
+        <w:tc>
+          <w:tcPr>
+            <w:tcW w:w="1491" w:type="dxa"/>
+            <w:tcBorders>
+              <w:top w:val="single" w:sz="4" w:space="0" w:color="auto"/>
+              <w:left w:val="nil"/>
+              <w:bottom w:val="nil"/>
+              <w:right w:val="single" w:sz="4" w:space="0" w:color="auto"/>
+            </w:tcBorders>
+            <w:shd w:val="clear" w:color="auto" w:fill="auto"/>
+            <w:noWrap/>
+            <w:vAlign w:val="bottom"/>
+            <w:hideMark/>
+          </w:tcPr>
+          <w:p>
+            <w:pPr>
+              <w:spacing w:after="0" w:line="240" w:lineRule="auto"/>
+              <w:jc w:val="center"/>
+              <w:rPr>
+                <w:rFonts w:ascii="Arial" w:eastAsia="Times New Roman" w:hAnsi="Arial" w:cs="Arial"/>
+                <w:color w:val="000000"/>
+                <w:lang w:eastAsia="pl-PL"/>
+              </w:rPr>
+            </w:pPr>
+          </w:p>
+        </w:tc>
+        <w:tc>
+          <w:tcPr>
+            <w:tcW w:w="1180" w:type="dxa"/>
+            <w:tcBorders>
+              <w:top w:val="single" w:sz="4" w:space="0" w:color="auto"/>
+              <w:left w:val="nil"/>
+              <w:bottom w:val="nil"/>
+              <w:right w:val="single" w:sz="4" w:space="0" w:color="auto"/>
+            </w:tcBorders>
+            <w:shd w:val="clear" w:color="auto" w:fill="auto"/>
+            <w:noWrap/>
+            <w:vAlign w:val="bottom"/>
+            <w:hideMark/>
+          </w:tcPr>
+          <w:p>
+            <w:pPr>
+              <w:spacing w:after="0" w:line="240" w:lineRule="auto"/>
+              <w:jc w:val="center"/>
+              <w:rPr>
+                <w:rFonts w:ascii="Arial" w:eastAsia="Times New Roman" w:hAnsi="Arial" w:cs="Arial"/>
+                <w:color w:val="000000"/>
+                <w:lang w:eastAsia="pl-PL"/>
+              </w:rPr>
+            </w:pPr>
+          </w:p>
+        </w:tc>
+        <w:tc>
+          <w:tcPr>
+            <w:tcW w:w="1583" w:type="dxa"/>
+            <w:tcBorders>
+              <w:top w:val="single" w:sz="4" w:space="0" w:color="auto"/>
+              <w:left w:val="nil"/>
+              <w:bottom w:val="nil"/>
+              <w:right w:val="single" w:sz="8" w:space="0" w:color="auto"/>
+            </w:tcBorders>
+            <w:shd w:val="clear" w:color="auto" w:fill="auto"/>
+            <w:noWrap/>
+            <w:vAlign w:val="bottom"/>
+            <w:hideMark/>
+          </w:tcPr>
+          <w:p>
+            <w:pPr>
+              <w:spacing w:after="0" w:line="240" w:lineRule="auto"/>
+              <w:jc w:val="center"/>
+              <w:rPr>
+                <w:rFonts w:ascii="Arial" w:eastAsia="Times New Roman" w:hAnsi="Arial" w:cs="Arial"/>
+                <w:color w:val="000000"/>
+                <w:lang w:eastAsia="pl-PL"/>
+              </w:rPr>
+            </w:pPr>
+            <w:r>
+              <w:rPr>
+                <w:rFonts w:ascii="Arial" w:eastAsia="Times New Roman" w:hAnsi="Arial" w:cs="Arial"/>
+                <w:color w:val="000000"/>
+                <w:lang w:eastAsia="pl-PL"/>
+              </w:rPr>
+              <w:t>30,00 zł</w:t>
+            </w:r>
+          </w:p>
+        </w:tc>
+      </w:tr>
+      <w:tr>
+        <w:trPr>
+          <w:trHeight w:val="300"/>
+        </w:trPr>
+        <w:tc>
+          <w:tcPr>
             <w:tcW w:w="7580" w:type="dxa"/>
             <w:gridSpan w:val="5"/>
             <w:tcBorders>
@@ -5626,7 +6273,15 @@
                 <w:color w:val="000000"/>
                 <w:lang w:eastAsia="pl-PL"/>
               </w:rPr>
-              <w:t>163,46 zł</w:t>
+              <w:t>335,06</w:t>
+            </w:r>
+            <w:r>
+              <w:rPr>
+                <w:rFonts w:ascii="Arial" w:eastAsia="Times New Roman" w:hAnsi="Arial" w:cs="Arial"/>
+                <w:color w:val="000000"/>
+                <w:lang w:eastAsia="pl-PL"/>
+              </w:rPr>
+              <w:t xml:space="preserve"> zł</w:t>
             </w:r>
           </w:p>
         </w:tc>
@@ -5636,28 +6291,35 @@
       <w:pPr>
         <w:jc w:val="right"/>
         <w:rPr>
-          <w:sz w:val="24"/>
-          <w:szCs w:val="24"/>
-        </w:rPr>
-      </w:pPr>
-      <w:r>
-        <w:rPr>
-          <w:sz w:val="24"/>
-          <w:szCs w:val="24"/>
-        </w:rPr>
-        <w:t xml:space="preserve">Tabela 1. </w:t>
-      </w:r>
-      <w:r>
-        <w:rPr>
-          <w:sz w:val="24"/>
-          <w:szCs w:val="24"/>
-        </w:rPr>
-        <w:t>Kosztorys - o</w:t>
-      </w:r>
-      <w:r>
-        <w:rPr>
-          <w:sz w:val="24"/>
-          <w:szCs w:val="24"/>
+          <w:sz w:val="18"/>
+          <w:szCs w:val="18"/>
+        </w:rPr>
+      </w:pPr>
+      <w:r>
+        <w:rPr>
+          <w:sz w:val="18"/>
+          <w:szCs w:val="18"/>
+        </w:rPr>
+        <w:t>Źró</w:t>
+      </w:r>
+      <w:r>
+        <w:rPr>
+          <w:sz w:val="18"/>
+          <w:szCs w:val="18"/>
+        </w:rPr>
+        <w:t xml:space="preserve">dło. </w:t>
+      </w:r>
+      <w:r>
+        <w:rPr>
+          <w:sz w:val="18"/>
+          <w:szCs w:val="18"/>
+        </w:rPr>
+        <w:t>O</w:t>
+      </w:r>
+      <w:r>
+        <w:rPr>
+          <w:sz w:val="18"/>
+          <w:szCs w:val="18"/>
         </w:rPr>
         <w:t xml:space="preserve">pracowanie własne </w:t>
       </w:r>
@@ -5731,6 +6393,58 @@
           <w:lang w:eastAsia="pl-PL"/>
         </w:rPr>
         <w:t>Harmonogram prac</w:t>
+      </w:r>
+    </w:p>
+    <w:p>
+      <w:pPr>
+        <w:pStyle w:val="Legenda"/>
+        <w:keepNext/>
+        <w:rPr>
+          <w:color w:val="auto"/>
+        </w:rPr>
+      </w:pPr>
+      <w:r>
+        <w:rPr>
+          <w:color w:val="auto"/>
+        </w:rPr>
+        <w:t xml:space="preserve">Wykres </w:t>
+      </w:r>
+      <w:r>
+        <w:rPr>
+          <w:color w:val="auto"/>
+        </w:rPr>
+        <w:fldChar w:fldCharType="begin"/>
+      </w:r>
+      <w:r>
+        <w:rPr>
+          <w:color w:val="auto"/>
+        </w:rPr>
+        <w:instrText xml:space="preserve"> SEQ Wykres \* ARABIC </w:instrText>
+      </w:r>
+      <w:r>
+        <w:rPr>
+          <w:color w:val="auto"/>
+        </w:rPr>
+        <w:fldChar w:fldCharType="separate"/>
+      </w:r>
+      <w:r>
+        <w:rPr>
+          <w:noProof/>
+          <w:color w:val="auto"/>
+        </w:rPr>
+        <w:t>1</w:t>
+      </w:r>
+      <w:r>
+        <w:rPr>
+          <w:color w:val="auto"/>
+        </w:rPr>
+        <w:fldChar w:fldCharType="end"/>
+      </w:r>
+      <w:r>
+        <w:rPr>
+          <w:color w:val="auto"/>
+        </w:rPr>
+        <w:t>. Wykres Gantta</w:t>
       </w:r>
     </w:p>
     <w:p>
@@ -5803,7 +6517,7 @@
         <w:jc w:val="right"/>
         <w:rPr>
           <w:rFonts w:asciiTheme="majorHAnsi" w:hAnsiTheme="majorHAnsi"/>
-          <w:sz w:val="24"/>
+          <w:sz w:val="18"/>
           <w:szCs w:val="24"/>
         </w:rPr>
         <w:sectPr>
@@ -5817,15 +6531,23 @@
       <w:r>
         <w:rPr>
           <w:rFonts w:asciiTheme="majorHAnsi" w:hAnsiTheme="majorHAnsi"/>
-          <w:sz w:val="24"/>
+          <w:sz w:val="18"/>
           <w:szCs w:val="24"/>
         </w:rPr>
-        <w:t xml:space="preserve">Wykres 1. Wykres Gantta – opracowanie </w:t>
+        <w:t>Źródło:  Op</w:t>
       </w:r>
       <w:r>
         <w:rPr>
           <w:rFonts w:asciiTheme="majorHAnsi" w:hAnsiTheme="majorHAnsi"/>
-          <w:sz w:val="24"/>
+          <w:sz w:val="18"/>
+          <w:szCs w:val="24"/>
+        </w:rPr>
+        <w:t xml:space="preserve">racowanie </w:t>
+      </w:r>
+      <w:r>
+        <w:rPr>
+          <w:rFonts w:asciiTheme="majorHAnsi" w:hAnsiTheme="majorHAnsi"/>
+          <w:sz w:val="18"/>
           <w:szCs w:val="24"/>
         </w:rPr>
         <w:t>własne</w:t>
@@ -7610,6 +8332,25 @@
     <w:basedOn w:val="Domylnaczcionkaakapitu"/>
     <w:rsid w:val="003106C1"/>
   </w:style>
+  <w:style w:type="paragraph" w:styleId="Legenda">
+    <w:name w:val="caption"/>
+    <w:basedOn w:val="Normalny"/>
+    <w:next w:val="Normalny"/>
+    <w:uiPriority w:val="35"/>
+    <w:unhideWhenUsed/>
+    <w:qFormat/>
+    <w:rsid w:val="007F4024"/>
+    <w:pPr>
+      <w:spacing w:line="240" w:lineRule="auto"/>
+    </w:pPr>
+    <w:rPr>
+      <w:b/>
+      <w:bCs/>
+      <w:color w:val="4F81BD" w:themeColor="accent1"/>
+      <w:sz w:val="18"/>
+      <w:szCs w:val="18"/>
+    </w:rPr>
+  </w:style>
 </w:styles>
 </file>
 
@@ -7920,7 +8661,7 @@
 </file>
 
 <file path=customXml/itemProps2.xml><?xml version="1.0" encoding="utf-8"?>
-<ds:datastoreItem xmlns:ds="http://schemas.openxmlformats.org/officeDocument/2006/customXml" ds:itemID="{7EF6EE45-05EC-4AF0-9DD2-96A5BD521B5B}">
+<ds:datastoreItem xmlns:ds="http://schemas.openxmlformats.org/officeDocument/2006/customXml" ds:itemID="{D74199B0-91A7-48FE-9574-FDDA8D08B5B2}">
   <ds:schemaRefs>
     <ds:schemaRef ds:uri="http://schemas.openxmlformats.org/officeDocument/2006/bibliography"/>
   </ds:schemaRefs>

</xml_diff>